<commit_message>
finished updating paper based on Chris Caseldine's comments
</commit_message>
<xml_diff>
--- a/TF.docx
+++ b/TF.docx
@@ -15,7 +15,11 @@
         <w:pStyle w:val="Authornames"/>
       </w:pPr>
       <w:r>
-        <w:t>Author Name</w:t>
+        <w:t xml:space="preserve">Author </w:t>
+      </w:r>
+      <w:proofErr w:type="spellStart"/>
+      <w:r>
+        <w:t>Name</w:t>
       </w:r>
       <w:r>
         <w:rPr>
@@ -23,6 +27,7 @@
         </w:rPr>
         <w:t>a</w:t>
       </w:r>
+      <w:proofErr w:type="spellEnd"/>
       <w:r>
         <w:t>* and A.</w:t>
       </w:r>
@@ -30,7 +35,11 @@
         <w:t> </w:t>
       </w:r>
       <w:r>
-        <w:t>N. Author</w:t>
+        <w:t xml:space="preserve">N. </w:t>
+      </w:r>
+      <w:proofErr w:type="spellStart"/>
+      <w:r>
+        <w:t>Author</w:t>
       </w:r>
       <w:r>
         <w:rPr>
@@ -38,11 +47,13 @@
         </w:rPr>
         <w:t>b</w:t>
       </w:r>
+      <w:proofErr w:type="spellEnd"/>
     </w:p>
     <w:p>
       <w:pPr>
         <w:pStyle w:val="Affiliation"/>
       </w:pPr>
+      <w:proofErr w:type="spellStart"/>
       <w:r>
         <w:rPr>
           <w:vertAlign w:val="superscript"/>
@@ -50,11 +61,16 @@
         <w:t>a</w:t>
       </w:r>
       <w:r>
-        <w:t>Department, University, City, Country;</w:t>
+        <w:t>Department</w:t>
+      </w:r>
+      <w:proofErr w:type="spellEnd"/>
+      <w:r>
+        <w:t>, University, City, Country;</w:t>
       </w:r>
       <w:r>
         <w:t xml:space="preserve"> </w:t>
       </w:r>
+      <w:proofErr w:type="spellStart"/>
       <w:r>
         <w:rPr>
           <w:vertAlign w:val="superscript"/>
@@ -62,7 +78,11 @@
         <w:t>b</w:t>
       </w:r>
       <w:r>
-        <w:t>Department, University, City, Country</w:t>
+        <w:t>Department</w:t>
+      </w:r>
+      <w:proofErr w:type="spellEnd"/>
+      <w:r>
+        <w:t>, University, City, Country</w:t>
       </w:r>
     </w:p>
     <w:p>
@@ -316,10 +336,12 @@
       <w:r>
         <w:t>equation</w:t>
       </w:r>
+      <w:proofErr w:type="gramStart"/>
       <w:r>
         <w:tab/>
         <w:t>( )</w:t>
       </w:r>
+      <w:proofErr w:type="gramEnd"/>
     </w:p>
     <w:p>
       <w:pPr>
@@ -489,12 +511,7 @@
       </w:r>
     </w:p>
     <w:sectPr>
-      <w:headerReference w:type="even" r:id="rId8"/>
-      <w:headerReference w:type="default" r:id="rId9"/>
-      <w:footerReference w:type="even" r:id="rId10"/>
-      <w:footerReference w:type="default" r:id="rId11"/>
-      <w:headerReference w:type="first" r:id="rId12"/>
-      <w:footerReference w:type="first" r:id="rId13"/>
+      <w:headerReference w:type="default" r:id="rId8"/>
       <w:pgSz w:w="11901" w:h="16840" w:code="9"/>
       <w:pgMar w:top="1418" w:right="1701" w:bottom="1418" w:left="1701" w:header="709" w:footer="709" w:gutter="0"/>
       <w:cols w:space="708"/>
@@ -523,36 +540,6 @@
 </w:endnotes>
 </file>
 
-<file path=word/footer1.xml><?xml version="1.0" encoding="utf-8"?>
-<w:ftr xmlns:wpc="http://schemas.microsoft.com/office/word/2010/wordprocessingCanvas" xmlns:cx="http://schemas.microsoft.com/office/drawing/2014/chartex" xmlns:cx1="http://schemas.microsoft.com/office/drawing/2015/9/8/chartex" xmlns:cx2="http://schemas.microsoft.com/office/drawing/2015/10/21/chartex" xmlns:cx3="http://schemas.microsoft.com/office/drawing/2016/5/9/chartex" xmlns:cx4="http://schemas.microsoft.com/office/drawing/2016/5/10/chartex" xmlns:cx5="http://schemas.microsoft.com/office/drawing/2016/5/11/chartex" xmlns:cx6="http://schemas.microsoft.com/office/drawing/2016/5/12/chartex" xmlns:cx7="http://schemas.microsoft.com/office/drawing/2016/5/13/chartex" xmlns:cx8="http://schemas.microsoft.com/office/drawing/2016/5/14/chartex" xmlns:mc="http://schemas.openxmlformats.org/markup-compatibility/2006" xmlns:aink="http://schemas.microsoft.com/office/drawing/2016/ink" xmlns:am3d="http://schemas.microsoft.com/office/drawing/2017/model3d" xmlns:o="urn:schemas-microsoft-com:office:office" xmlns:oel="http://schemas.microsoft.com/office/2019/extlst" xmlns:r="http://schemas.openxmlformats.org/officeDocument/2006/relationships" xmlns:m="http://schemas.openxmlformats.org/officeDocument/2006/math" xmlns:v="urn:schemas-microsoft-com:vml" xmlns:wp14="http://schemas.microsoft.com/office/word/2010/wordprocessingDrawing" xmlns:wp="http://schemas.openxmlformats.org/drawingml/2006/wordprocessingDrawing" xmlns:w10="urn:schemas-microsoft-com:office:word" xmlns:w="http://schemas.openxmlformats.org/wordprocessingml/2006/main" xmlns:w14="http://schemas.microsoft.com/office/word/2010/wordml" xmlns:w15="http://schemas.microsoft.com/office/word/2012/wordml" xmlns:w16cex="http://schemas.microsoft.com/office/word/2018/wordml/cex" xmlns:w16cid="http://schemas.microsoft.com/office/word/2016/wordml/cid" xmlns:w16="http://schemas.microsoft.com/office/word/2018/wordml" xmlns:w16sdtdh="http://schemas.microsoft.com/office/word/2020/wordml/sdtdatahash" xmlns:w16se="http://schemas.microsoft.com/office/word/2015/wordml/symex" xmlns:wpg="http://schemas.microsoft.com/office/word/2010/wordprocessingGroup" xmlns:wpi="http://schemas.microsoft.com/office/word/2010/wordprocessingInk" xmlns:wne="http://schemas.microsoft.com/office/word/2006/wordml" xmlns:wps="http://schemas.microsoft.com/office/word/2010/wordprocessingShape" mc:Ignorable="w14 w15 w16se w16cid w16 w16cex w16sdtdh wp14">
-  <w:p>
-    <w:pPr>
-      <w:pStyle w:val="Footer"/>
-    </w:pPr>
-  </w:p>
-</w:ftr>
-</file>
-
-<file path=word/footer2.xml><?xml version="1.0" encoding="utf-8"?>
-<w:ftr xmlns:wpc="http://schemas.microsoft.com/office/word/2010/wordprocessingCanvas" xmlns:cx="http://schemas.microsoft.com/office/drawing/2014/chartex" xmlns:cx1="http://schemas.microsoft.com/office/drawing/2015/9/8/chartex" xmlns:cx2="http://schemas.microsoft.com/office/drawing/2015/10/21/chartex" xmlns:cx3="http://schemas.microsoft.com/office/drawing/2016/5/9/chartex" xmlns:cx4="http://schemas.microsoft.com/office/drawing/2016/5/10/chartex" xmlns:cx5="http://schemas.microsoft.com/office/drawing/2016/5/11/chartex" xmlns:cx6="http://schemas.microsoft.com/office/drawing/2016/5/12/chartex" xmlns:cx7="http://schemas.microsoft.com/office/drawing/2016/5/13/chartex" xmlns:cx8="http://schemas.microsoft.com/office/drawing/2016/5/14/chartex" xmlns:mc="http://schemas.openxmlformats.org/markup-compatibility/2006" xmlns:aink="http://schemas.microsoft.com/office/drawing/2016/ink" xmlns:am3d="http://schemas.microsoft.com/office/drawing/2017/model3d" xmlns:o="urn:schemas-microsoft-com:office:office" xmlns:oel="http://schemas.microsoft.com/office/2019/extlst" xmlns:r="http://schemas.openxmlformats.org/officeDocument/2006/relationships" xmlns:m="http://schemas.openxmlformats.org/officeDocument/2006/math" xmlns:v="urn:schemas-microsoft-com:vml" xmlns:wp14="http://schemas.microsoft.com/office/word/2010/wordprocessingDrawing" xmlns:wp="http://schemas.openxmlformats.org/drawingml/2006/wordprocessingDrawing" xmlns:w10="urn:schemas-microsoft-com:office:word" xmlns:w="http://schemas.openxmlformats.org/wordprocessingml/2006/main" xmlns:w14="http://schemas.microsoft.com/office/word/2010/wordml" xmlns:w15="http://schemas.microsoft.com/office/word/2012/wordml" xmlns:w16cex="http://schemas.microsoft.com/office/word/2018/wordml/cex" xmlns:w16cid="http://schemas.microsoft.com/office/word/2016/wordml/cid" xmlns:w16="http://schemas.microsoft.com/office/word/2018/wordml" xmlns:w16sdtdh="http://schemas.microsoft.com/office/word/2020/wordml/sdtdatahash" xmlns:w16se="http://schemas.microsoft.com/office/word/2015/wordml/symex" xmlns:wpg="http://schemas.microsoft.com/office/word/2010/wordprocessingGroup" xmlns:wpi="http://schemas.microsoft.com/office/word/2010/wordprocessingInk" xmlns:wne="http://schemas.microsoft.com/office/word/2006/wordml" xmlns:wps="http://schemas.microsoft.com/office/word/2010/wordprocessingShape" mc:Ignorable="w14 w15 w16se w16cid w16 w16cex w16sdtdh wp14">
-  <w:p>
-    <w:pPr>
-      <w:pStyle w:val="Footer"/>
-    </w:pPr>
-  </w:p>
-</w:ftr>
-</file>
-
-<file path=word/footer3.xml><?xml version="1.0" encoding="utf-8"?>
-<w:ftr xmlns:wpc="http://schemas.microsoft.com/office/word/2010/wordprocessingCanvas" xmlns:cx="http://schemas.microsoft.com/office/drawing/2014/chartex" xmlns:cx1="http://schemas.microsoft.com/office/drawing/2015/9/8/chartex" xmlns:cx2="http://schemas.microsoft.com/office/drawing/2015/10/21/chartex" xmlns:cx3="http://schemas.microsoft.com/office/drawing/2016/5/9/chartex" xmlns:cx4="http://schemas.microsoft.com/office/drawing/2016/5/10/chartex" xmlns:cx5="http://schemas.microsoft.com/office/drawing/2016/5/11/chartex" xmlns:cx6="http://schemas.microsoft.com/office/drawing/2016/5/12/chartex" xmlns:cx7="http://schemas.microsoft.com/office/drawing/2016/5/13/chartex" xmlns:cx8="http://schemas.microsoft.com/office/drawing/2016/5/14/chartex" xmlns:mc="http://schemas.openxmlformats.org/markup-compatibility/2006" xmlns:aink="http://schemas.microsoft.com/office/drawing/2016/ink" xmlns:am3d="http://schemas.microsoft.com/office/drawing/2017/model3d" xmlns:o="urn:schemas-microsoft-com:office:office" xmlns:oel="http://schemas.microsoft.com/office/2019/extlst" xmlns:r="http://schemas.openxmlformats.org/officeDocument/2006/relationships" xmlns:m="http://schemas.openxmlformats.org/officeDocument/2006/math" xmlns:v="urn:schemas-microsoft-com:vml" xmlns:wp14="http://schemas.microsoft.com/office/word/2010/wordprocessingDrawing" xmlns:wp="http://schemas.openxmlformats.org/drawingml/2006/wordprocessingDrawing" xmlns:w10="urn:schemas-microsoft-com:office:word" xmlns:w="http://schemas.openxmlformats.org/wordprocessingml/2006/main" xmlns:w14="http://schemas.microsoft.com/office/word/2010/wordml" xmlns:w15="http://schemas.microsoft.com/office/word/2012/wordml" xmlns:w16cex="http://schemas.microsoft.com/office/word/2018/wordml/cex" xmlns:w16cid="http://schemas.microsoft.com/office/word/2016/wordml/cid" xmlns:w16="http://schemas.microsoft.com/office/word/2018/wordml" xmlns:w16sdtdh="http://schemas.microsoft.com/office/word/2020/wordml/sdtdatahash" xmlns:w16se="http://schemas.microsoft.com/office/word/2015/wordml/symex" xmlns:wpg="http://schemas.microsoft.com/office/word/2010/wordprocessingGroup" xmlns:wpi="http://schemas.microsoft.com/office/word/2010/wordprocessingInk" xmlns:wne="http://schemas.microsoft.com/office/word/2006/wordml" xmlns:wps="http://schemas.microsoft.com/office/word/2010/wordprocessingShape" mc:Ignorable="w14 w15 w16se w16cid w16 w16cex w16sdtdh wp14">
-  <w:p>
-    <w:pPr>
-      <w:pStyle w:val="Footer"/>
-    </w:pPr>
-  </w:p>
-</w:ftr>
-</file>
-
 <file path=word/footnotes.xml><?xml version="1.0" encoding="utf-8"?>
 <w:footnotes xmlns:wpc="http://schemas.microsoft.com/office/word/2010/wordprocessingCanvas" xmlns:cx="http://schemas.microsoft.com/office/drawing/2014/chartex" xmlns:cx1="http://schemas.microsoft.com/office/drawing/2015/9/8/chartex" xmlns:cx2="http://schemas.microsoft.com/office/drawing/2015/10/21/chartex" xmlns:cx3="http://schemas.microsoft.com/office/drawing/2016/5/9/chartex" xmlns:cx4="http://schemas.microsoft.com/office/drawing/2016/5/10/chartex" xmlns:cx5="http://schemas.microsoft.com/office/drawing/2016/5/11/chartex" xmlns:cx6="http://schemas.microsoft.com/office/drawing/2016/5/12/chartex" xmlns:cx7="http://schemas.microsoft.com/office/drawing/2016/5/13/chartex" xmlns:cx8="http://schemas.microsoft.com/office/drawing/2016/5/14/chartex" xmlns:mc="http://schemas.openxmlformats.org/markup-compatibility/2006" xmlns:aink="http://schemas.microsoft.com/office/drawing/2016/ink" xmlns:am3d="http://schemas.microsoft.com/office/drawing/2017/model3d" xmlns:o="urn:schemas-microsoft-com:office:office" xmlns:oel="http://schemas.microsoft.com/office/2019/extlst" xmlns:r="http://schemas.openxmlformats.org/officeDocument/2006/relationships" xmlns:m="http://schemas.openxmlformats.org/officeDocument/2006/math" xmlns:v="urn:schemas-microsoft-com:vml" xmlns:wp14="http://schemas.microsoft.com/office/word/2010/wordprocessingDrawing" xmlns:wp="http://schemas.openxmlformats.org/drawingml/2006/wordprocessingDrawing" xmlns:w10="urn:schemas-microsoft-com:office:word" xmlns:w="http://schemas.openxmlformats.org/wordprocessingml/2006/main" xmlns:w14="http://schemas.microsoft.com/office/word/2010/wordml" xmlns:w15="http://schemas.microsoft.com/office/word/2012/wordml" xmlns:w16cex="http://schemas.microsoft.com/office/word/2018/wordml/cex" xmlns:w16cid="http://schemas.microsoft.com/office/word/2016/wordml/cid" xmlns:w16="http://schemas.microsoft.com/office/word/2018/wordml" xmlns:w16sdtdh="http://schemas.microsoft.com/office/word/2020/wordml/sdtdatahash" xmlns:w16se="http://schemas.microsoft.com/office/word/2015/wordml/symex" xmlns:wpg="http://schemas.microsoft.com/office/word/2010/wordprocessingGroup" xmlns:wpi="http://schemas.microsoft.com/office/word/2010/wordprocessingInk" xmlns:wne="http://schemas.microsoft.com/office/word/2006/wordml" xmlns:wps="http://schemas.microsoft.com/office/word/2010/wordprocessingShape" mc:Ignorable="w14 w15 w16se w16cid w16 w16cex w16sdtdh wp14">
   <w:footnote w:type="separator" w:id="-1">
@@ -574,26 +561,49 @@
 
 <file path=word/header1.xml><?xml version="1.0" encoding="utf-8"?>
 <w:hdr xmlns:wpc="http://schemas.microsoft.com/office/word/2010/wordprocessingCanvas" xmlns:cx="http://schemas.microsoft.com/office/drawing/2014/chartex" xmlns:cx1="http://schemas.microsoft.com/office/drawing/2015/9/8/chartex" xmlns:cx2="http://schemas.microsoft.com/office/drawing/2015/10/21/chartex" xmlns:cx3="http://schemas.microsoft.com/office/drawing/2016/5/9/chartex" xmlns:cx4="http://schemas.microsoft.com/office/drawing/2016/5/10/chartex" xmlns:cx5="http://schemas.microsoft.com/office/drawing/2016/5/11/chartex" xmlns:cx6="http://schemas.microsoft.com/office/drawing/2016/5/12/chartex" xmlns:cx7="http://schemas.microsoft.com/office/drawing/2016/5/13/chartex" xmlns:cx8="http://schemas.microsoft.com/office/drawing/2016/5/14/chartex" xmlns:mc="http://schemas.openxmlformats.org/markup-compatibility/2006" xmlns:aink="http://schemas.microsoft.com/office/drawing/2016/ink" xmlns:am3d="http://schemas.microsoft.com/office/drawing/2017/model3d" xmlns:o="urn:schemas-microsoft-com:office:office" xmlns:oel="http://schemas.microsoft.com/office/2019/extlst" xmlns:r="http://schemas.openxmlformats.org/officeDocument/2006/relationships" xmlns:m="http://schemas.openxmlformats.org/officeDocument/2006/math" xmlns:v="urn:schemas-microsoft-com:vml" xmlns:wp14="http://schemas.microsoft.com/office/word/2010/wordprocessingDrawing" xmlns:wp="http://schemas.openxmlformats.org/drawingml/2006/wordprocessingDrawing" xmlns:w10="urn:schemas-microsoft-com:office:word" xmlns:w="http://schemas.openxmlformats.org/wordprocessingml/2006/main" xmlns:w14="http://schemas.microsoft.com/office/word/2010/wordml" xmlns:w15="http://schemas.microsoft.com/office/word/2012/wordml" xmlns:w16cex="http://schemas.microsoft.com/office/word/2018/wordml/cex" xmlns:w16cid="http://schemas.microsoft.com/office/word/2016/wordml/cid" xmlns:w16="http://schemas.microsoft.com/office/word/2018/wordml" xmlns:w16sdtdh="http://schemas.microsoft.com/office/word/2020/wordml/sdtdatahash" xmlns:w16se="http://schemas.microsoft.com/office/word/2015/wordml/symex" xmlns:wpg="http://schemas.microsoft.com/office/word/2010/wordprocessingGroup" xmlns:wpi="http://schemas.microsoft.com/office/word/2010/wordprocessingInk" xmlns:wne="http://schemas.microsoft.com/office/word/2006/wordml" xmlns:wps="http://schemas.microsoft.com/office/word/2010/wordprocessingShape" mc:Ignorable="w14 w15 w16se w16cid w16 w16cex w16sdtdh wp14">
-  <w:p>
-    <w:pPr>
-      <w:pStyle w:val="Header"/>
-    </w:pPr>
-  </w:p>
-</w:hdr>
-</file>
-
-<file path=word/header2.xml><?xml version="1.0" encoding="utf-8"?>
-<w:hdr xmlns:wpc="http://schemas.microsoft.com/office/word/2010/wordprocessingCanvas" xmlns:cx="http://schemas.microsoft.com/office/drawing/2014/chartex" xmlns:cx1="http://schemas.microsoft.com/office/drawing/2015/9/8/chartex" xmlns:cx2="http://schemas.microsoft.com/office/drawing/2015/10/21/chartex" xmlns:cx3="http://schemas.microsoft.com/office/drawing/2016/5/9/chartex" xmlns:cx4="http://schemas.microsoft.com/office/drawing/2016/5/10/chartex" xmlns:cx5="http://schemas.microsoft.com/office/drawing/2016/5/11/chartex" xmlns:cx6="http://schemas.microsoft.com/office/drawing/2016/5/12/chartex" xmlns:cx7="http://schemas.microsoft.com/office/drawing/2016/5/13/chartex" xmlns:cx8="http://schemas.microsoft.com/office/drawing/2016/5/14/chartex" xmlns:mc="http://schemas.openxmlformats.org/markup-compatibility/2006" xmlns:aink="http://schemas.microsoft.com/office/drawing/2016/ink" xmlns:am3d="http://schemas.microsoft.com/office/drawing/2017/model3d" xmlns:o="urn:schemas-microsoft-com:office:office" xmlns:oel="http://schemas.microsoft.com/office/2019/extlst" xmlns:r="http://schemas.openxmlformats.org/officeDocument/2006/relationships" xmlns:m="http://schemas.openxmlformats.org/officeDocument/2006/math" xmlns:v="urn:schemas-microsoft-com:vml" xmlns:wp14="http://schemas.microsoft.com/office/word/2010/wordprocessingDrawing" xmlns:wp="http://schemas.openxmlformats.org/drawingml/2006/wordprocessingDrawing" xmlns:w10="urn:schemas-microsoft-com:office:word" xmlns:w="http://schemas.openxmlformats.org/wordprocessingml/2006/main" xmlns:w14="http://schemas.microsoft.com/office/word/2010/wordml" xmlns:w15="http://schemas.microsoft.com/office/word/2012/wordml" xmlns:w16cex="http://schemas.microsoft.com/office/word/2018/wordml/cex" xmlns:w16cid="http://schemas.microsoft.com/office/word/2016/wordml/cid" xmlns:w16="http://schemas.microsoft.com/office/word/2018/wordml" xmlns:w16sdtdh="http://schemas.microsoft.com/office/word/2020/wordml/sdtdatahash" xmlns:w16se="http://schemas.microsoft.com/office/word/2015/wordml/symex" xmlns:wpg="http://schemas.microsoft.com/office/word/2010/wordprocessingGroup" xmlns:wpi="http://schemas.microsoft.com/office/word/2010/wordprocessingInk" xmlns:wne="http://schemas.microsoft.com/office/word/2006/wordml" xmlns:wps="http://schemas.microsoft.com/office/word/2010/wordprocessingShape" mc:Ignorable="w14 w15 w16se w16cid w16 w16cex w16sdtdh wp14">
-  <w:p>
-    <w:pPr>
-      <w:pStyle w:val="Header"/>
-    </w:pPr>
-  </w:p>
-</w:hdr>
-</file>
-
-<file path=word/header3.xml><?xml version="1.0" encoding="utf-8"?>
-<w:hdr xmlns:wpc="http://schemas.microsoft.com/office/word/2010/wordprocessingCanvas" xmlns:cx="http://schemas.microsoft.com/office/drawing/2014/chartex" xmlns:cx1="http://schemas.microsoft.com/office/drawing/2015/9/8/chartex" xmlns:cx2="http://schemas.microsoft.com/office/drawing/2015/10/21/chartex" xmlns:cx3="http://schemas.microsoft.com/office/drawing/2016/5/9/chartex" xmlns:cx4="http://schemas.microsoft.com/office/drawing/2016/5/10/chartex" xmlns:cx5="http://schemas.microsoft.com/office/drawing/2016/5/11/chartex" xmlns:cx6="http://schemas.microsoft.com/office/drawing/2016/5/12/chartex" xmlns:cx7="http://schemas.microsoft.com/office/drawing/2016/5/13/chartex" xmlns:cx8="http://schemas.microsoft.com/office/drawing/2016/5/14/chartex" xmlns:mc="http://schemas.openxmlformats.org/markup-compatibility/2006" xmlns:aink="http://schemas.microsoft.com/office/drawing/2016/ink" xmlns:am3d="http://schemas.microsoft.com/office/drawing/2017/model3d" xmlns:o="urn:schemas-microsoft-com:office:office" xmlns:oel="http://schemas.microsoft.com/office/2019/extlst" xmlns:r="http://schemas.openxmlformats.org/officeDocument/2006/relationships" xmlns:m="http://schemas.openxmlformats.org/officeDocument/2006/math" xmlns:v="urn:schemas-microsoft-com:vml" xmlns:wp14="http://schemas.microsoft.com/office/word/2010/wordprocessingDrawing" xmlns:wp="http://schemas.openxmlformats.org/drawingml/2006/wordprocessingDrawing" xmlns:w10="urn:schemas-microsoft-com:office:word" xmlns:w="http://schemas.openxmlformats.org/wordprocessingml/2006/main" xmlns:w14="http://schemas.microsoft.com/office/word/2010/wordml" xmlns:w15="http://schemas.microsoft.com/office/word/2012/wordml" xmlns:w16cex="http://schemas.microsoft.com/office/word/2018/wordml/cex" xmlns:w16cid="http://schemas.microsoft.com/office/word/2016/wordml/cid" xmlns:w16="http://schemas.microsoft.com/office/word/2018/wordml" xmlns:w16sdtdh="http://schemas.microsoft.com/office/word/2020/wordml/sdtdatahash" xmlns:w16se="http://schemas.microsoft.com/office/word/2015/wordml/symex" xmlns:wpg="http://schemas.microsoft.com/office/word/2010/wordprocessingGroup" xmlns:wpi="http://schemas.microsoft.com/office/word/2010/wordprocessingInk" xmlns:wne="http://schemas.microsoft.com/office/word/2006/wordml" xmlns:wps="http://schemas.microsoft.com/office/word/2010/wordprocessingShape" mc:Ignorable="w14 w15 w16se w16cid w16 w16cex w16sdtdh wp14">
+  <w:sdt>
+    <w:sdtPr>
+      <w:id w:val="840281236"/>
+      <w:docPartObj>
+        <w:docPartGallery w:val="Page Numbers (Top of Page)"/>
+        <w:docPartUnique/>
+      </w:docPartObj>
+    </w:sdtPr>
+    <w:sdtEndPr>
+      <w:rPr>
+        <w:noProof/>
+      </w:rPr>
+    </w:sdtEndPr>
+    <w:sdtContent>
+      <w:p>
+        <w:pPr>
+          <w:pStyle w:val="Header"/>
+          <w:jc w:val="right"/>
+        </w:pPr>
+        <w:r>
+          <w:fldChar w:fldCharType="begin"/>
+        </w:r>
+        <w:r>
+          <w:instrText xml:space="preserve"> PAGE   \* MERGEFORMAT </w:instrText>
+        </w:r>
+        <w:r>
+          <w:fldChar w:fldCharType="separate"/>
+        </w:r>
+        <w:r>
+          <w:rPr>
+            <w:noProof/>
+          </w:rPr>
+          <w:t>2</w:t>
+        </w:r>
+        <w:r>
+          <w:rPr>
+            <w:noProof/>
+          </w:rPr>
+          <w:fldChar w:fldCharType="end"/>
+        </w:r>
+      </w:p>
+    </w:sdtContent>
+  </w:sdt>
   <w:p>
     <w:pPr>
       <w:pStyle w:val="Header"/>
@@ -2328,7 +2338,7 @@
     <w:lsdException w:name="Normal Indent" w:semiHidden="1" w:unhideWhenUsed="1"/>
     <w:lsdException w:name="footnote text" w:semiHidden="1" w:unhideWhenUsed="1"/>
     <w:lsdException w:name="annotation text" w:semiHidden="1" w:unhideWhenUsed="1"/>
-    <w:lsdException w:name="header" w:semiHidden="1" w:unhideWhenUsed="1"/>
+    <w:lsdException w:name="header" w:semiHidden="1" w:uiPriority="99" w:unhideWhenUsed="1"/>
     <w:lsdException w:name="footer" w:semiHidden="1" w:unhideWhenUsed="1"/>
     <w:lsdException w:name="index heading" w:semiHidden="1" w:unhideWhenUsed="1"/>
     <w:lsdException w:name="caption" w:semiHidden="1" w:unhideWhenUsed="1"/>
@@ -2392,6 +2402,7 @@
     <w:lsdException w:name="HTML Sample" w:semiHidden="1" w:unhideWhenUsed="1"/>
     <w:lsdException w:name="HTML Typewriter" w:semiHidden="1" w:unhideWhenUsed="1"/>
     <w:lsdException w:name="HTML Variable" w:semiHidden="1" w:unhideWhenUsed="1"/>
+    <w:lsdException w:name="Normal Table" w:semiHidden="1" w:unhideWhenUsed="1"/>
     <w:lsdException w:name="annotation subject" w:semiHidden="1" w:unhideWhenUsed="1"/>
     <w:lsdException w:name="No List" w:semiHidden="1" w:unhideWhenUsed="1"/>
     <w:lsdException w:name="Outline List 1" w:semiHidden="1" w:unhideWhenUsed="1"/>
@@ -2435,8 +2446,10 @@
     <w:lsdException w:name="Table Elegant" w:semiHidden="1" w:unhideWhenUsed="1"/>
     <w:lsdException w:name="Table Professional" w:semiHidden="1" w:unhideWhenUsed="1"/>
     <w:lsdException w:name="Table Subtle 1" w:semiHidden="1" w:unhideWhenUsed="1"/>
+    <w:lsdException w:name="Table Subtle 2" w:semiHidden="1" w:unhideWhenUsed="1"/>
     <w:lsdException w:name="Table Web 1" w:semiHidden="1" w:unhideWhenUsed="1"/>
     <w:lsdException w:name="Table Web 2" w:semiHidden="1" w:unhideWhenUsed="1"/>
+    <w:lsdException w:name="Table Web 3" w:semiHidden="1" w:unhideWhenUsed="1"/>
     <w:lsdException w:name="Balloon Text" w:semiHidden="1" w:unhideWhenUsed="1"/>
     <w:lsdException w:name="Table Theme" w:semiHidden="1" w:unhideWhenUsed="1"/>
     <w:lsdException w:name="Placeholder Text" w:semiHidden="1"/>
@@ -2456,6 +2469,10 @@
     <w:lsdException w:name="Colorful Grid"/>
     <w:lsdException w:name="Light Shading Accent 1"/>
     <w:lsdException w:name="Light List Accent 1"/>
+    <w:lsdException w:name="Light Grid Accent 1"/>
+    <w:lsdException w:name="Medium Shading 1 Accent 1"/>
+    <w:lsdException w:name="Medium Shading 2 Accent 1"/>
+    <w:lsdException w:name="Medium List 1 Accent 1"/>
     <w:lsdException w:name="Revision" w:semiHidden="1"/>
     <w:lsdException w:name="Medium List 2 Accent 1"/>
     <w:lsdException w:name="Medium Grid 1 Accent 1"/>
@@ -2531,6 +2548,10 @@
     <w:lsdException w:name="Medium Grid 1 Accent 6"/>
     <w:lsdException w:name="Medium Grid 2 Accent 6"/>
     <w:lsdException w:name="Medium Grid 3 Accent 6"/>
+    <w:lsdException w:name="Dark List Accent 6"/>
+    <w:lsdException w:name="Colorful Shading Accent 6"/>
+    <w:lsdException w:name="Colorful List Accent 6"/>
+    <w:lsdException w:name="Colorful Grid Accent 6"/>
     <w:lsdException w:name="Bibliography" w:semiHidden="1" w:unhideWhenUsed="1"/>
     <w:lsdException w:name="TOC Heading" w:semiHidden="1" w:unhideWhenUsed="1"/>
     <w:lsdException w:name="Plain Table 1" w:uiPriority="41"/>
@@ -3143,6 +3164,7 @@
     <w:name w:val="header"/>
     <w:basedOn w:val="Normal"/>
     <w:link w:val="HeaderChar"/>
+    <w:uiPriority w:val="99"/>
     <w:rsid w:val="003F193A"/>
     <w:pPr>
       <w:tabs>
@@ -3157,6 +3179,7 @@
     <w:name w:val="Header Char"/>
     <w:basedOn w:val="DefaultParagraphFont"/>
     <w:link w:val="Header"/>
+    <w:uiPriority w:val="99"/>
     <w:rsid w:val="003F193A"/>
     <w:rPr>
       <w:rFonts w:eastAsia="Times New Roman"/>

</xml_diff>